<commit_message>
:pencil: inserindo aba de 'principais mecanicas'
</commit_message>
<xml_diff>
--- a/GDD Coffee Rush.docx
+++ b/GDD Coffee Rush.docx
@@ -117,6 +117,22 @@
     </w:p>
     <w:p>
       <w:pPr>
+        <w:pStyle w:val="Ttulo3"/>
+      </w:pPr>
+      <w:r>
+        <w:t>Principais mecânicas</w:t>
+      </w:r>
+    </w:p>
+    <w:p>
+      <w:r>
+        <w:t>Andar, pul</w:t>
+      </w:r>
+      <w:r>
+        <w:t xml:space="preserve">o (simples e duplo), </w:t>
+      </w:r>
+    </w:p>
+    <w:p>
+      <w:pPr>
         <w:pStyle w:val="Ttulo2"/>
       </w:pPr>
       <w:r>
@@ -162,7 +178,7 @@
       </w:r>
     </w:p>
     <w:p>
-      <w:hyperlink r:id="rId4" w:history="1">
+      <w:hyperlink r:id="rId5" w:history="1">
         <w:r>
           <w:rPr>
             <w:rStyle w:val="Hyperlink"/>
@@ -214,6 +230,7 @@
         <w:pStyle w:val="Ttulo3"/>
       </w:pPr>
       <w:r>
+        <w:lastRenderedPageBreak/>
         <w:t>Referências de interface</w:t>
       </w:r>
     </w:p>
@@ -241,7 +258,7 @@
                     <pic:cNvPicPr/>
                   </pic:nvPicPr>
                   <pic:blipFill>
-                    <a:blip r:embed="rId5">
+                    <a:blip r:embed="rId6">
                       <a:extLst>
                         <a:ext uri="{28A0092B-C50C-407E-A947-70E740481C1C}">
                           <a14:useLocalDpi xmlns:a14="http://schemas.microsoft.com/office/drawing/2010/main" val="0"/>
@@ -273,11 +290,14 @@
         <w:pStyle w:val="Ttulo2"/>
       </w:pPr>
       <w:r>
-        <w:lastRenderedPageBreak/>
         <w:t>Controles</w:t>
       </w:r>
     </w:p>
-    <w:p/>
+    <w:p>
+      <w:r>
+        <w:t>O jogo será desenvolvido para gameplay em PC. Com isso em mente, abaixo segue um mapeamento dos controles do jogo, utilizando apenas o teclado.</w:t>
+      </w:r>
+    </w:p>
     <w:p/>
     <w:p>
       <w:pPr>
@@ -842,6 +862,7 @@
   <w:style w:type="character" w:default="1" w:styleId="Fontepargpadro">
     <w:name w:val="Default Paragraph Font"/>
     <w:uiPriority w:val="1"/>
+    <w:semiHidden/>
     <w:unhideWhenUsed/>
   </w:style>
   <w:style w:type="table" w:default="1" w:styleId="Tabelanormal">
@@ -1290,4 +1311,16 @@
     </a:ext>
   </a:extLst>
 </a:theme>
+</file>
+
+<file path=customXml/item1.xml><?xml version="1.0" encoding="utf-8"?>
+<b:Sources xmlns:b="http://schemas.openxmlformats.org/officeDocument/2006/bibliography" xmlns="http://schemas.openxmlformats.org/officeDocument/2006/bibliography" SelectedStyle="\APASixthEditionOfficeOnline.xsl" StyleName="APA" Version="6"/>
+</file>
+
+<file path=customXml/itemProps1.xml><?xml version="1.0" encoding="utf-8"?>
+<ds:datastoreItem xmlns:ds="http://schemas.openxmlformats.org/officeDocument/2006/customXml" ds:itemID="{C8D564C9-393E-40C8-848F-E3033C920866}">
+  <ds:schemaRefs>
+    <ds:schemaRef ds:uri="http://schemas.openxmlformats.org/officeDocument/2006/bibliography"/>
+  </ds:schemaRefs>
+</ds:datastoreItem>
 </file>
</xml_diff>

<commit_message>
:star2: adicionando arte do game
</commit_message>
<xml_diff>
--- a/GDD Coffee Rush.docx
+++ b/GDD Coffee Rush.docx
@@ -141,16 +141,55 @@
     </w:p>
     <w:p>
       <w:r>
-        <w:t xml:space="preserve">Inserir pixel </w:t>
-      </w:r>
-      <w:proofErr w:type="spellStart"/>
-      <w:r>
-        <w:t>arts</w:t>
-      </w:r>
-      <w:proofErr w:type="spellEnd"/>
-      <w:r>
-        <w:t xml:space="preserve"> aqui</w:t>
-      </w:r>
+        <w:t>A arte foi produzida completamente por mim, para que fosse alinhada com o jogo.</w:t>
+      </w:r>
+    </w:p>
+    <w:p>
+      <w:pPr>
+        <w:pStyle w:val="Ttulo3"/>
+      </w:pPr>
+      <w:r>
+        <w:t xml:space="preserve">Referências de </w:t>
+      </w:r>
+      <w:r>
+        <w:t>art</w:t>
+      </w:r>
+      <w:r>
+        <w:t>e</w:t>
+      </w:r>
+      <w:r>
+        <w:t>s</w:t>
+      </w:r>
+    </w:p>
+    <w:p>
+      <w:hyperlink r:id="rId5" w:history="1">
+        <w:r>
+          <w:rPr>
+            <w:rStyle w:val="Hyperlink"/>
+          </w:rPr>
+          <w:t>https://www.artstation.com/artwork/EVOEOK</w:t>
+        </w:r>
+      </w:hyperlink>
+    </w:p>
+    <w:p>
+      <w:hyperlink r:id="rId6" w:history="1">
+        <w:r>
+          <w:rPr>
+            <w:rStyle w:val="Hyperlink"/>
+          </w:rPr>
+          <w:t>https://www.artstation.com/artwork/KaAA2X</w:t>
+        </w:r>
+      </w:hyperlink>
+    </w:p>
+    <w:p>
+      <w:hyperlink r:id="rId7" w:history="1">
+        <w:r>
+          <w:rPr>
+            <w:rStyle w:val="Hyperlink"/>
+          </w:rPr>
+          <w:t>https://www.artstation.com/artwork/k4ZRv6</w:t>
+        </w:r>
+      </w:hyperlink>
     </w:p>
     <w:p>
       <w:pPr>
@@ -178,7 +217,7 @@
       </w:r>
     </w:p>
     <w:p>
-      <w:hyperlink r:id="rId5" w:history="1">
+      <w:hyperlink r:id="rId8" w:history="1">
         <w:r>
           <w:rPr>
             <w:rStyle w:val="Hyperlink"/>
@@ -258,7 +297,7 @@
                     <pic:cNvPicPr/>
                   </pic:nvPicPr>
                   <pic:blipFill>
-                    <a:blip r:embed="rId6">
+                    <a:blip r:embed="rId9">
                       <a:extLst>
                         <a:ext uri="{28A0092B-C50C-407E-A947-70E740481C1C}">
                           <a14:useLocalDpi xmlns:a14="http://schemas.microsoft.com/office/drawing/2010/main" val="0"/>

</xml_diff>

<commit_message>
:star: adição de obstáculos
</commit_message>
<xml_diff>
--- a/GDD Coffee Rush.docx
+++ b/GDD Coffee Rush.docx
@@ -128,7 +128,7 @@
         <w:t>Andar, pul</w:t>
       </w:r>
       <w:r>
-        <w:t xml:space="preserve">o (simples e duplo), </w:t>
+        <w:t>o (simples e duplo)</w:t>
       </w:r>
     </w:p>
     <w:p>
@@ -149,16 +149,7 @@
         <w:pStyle w:val="Ttulo3"/>
       </w:pPr>
       <w:r>
-        <w:t xml:space="preserve">Referências de </w:t>
-      </w:r>
-      <w:r>
-        <w:t>art</w:t>
-      </w:r>
-      <w:r>
-        <w:t>e</w:t>
-      </w:r>
-      <w:r>
-        <w:t>s</w:t>
+        <w:t>Referências de artes</w:t>
       </w:r>
     </w:p>
     <w:p>

</xml_diff>

<commit_message>
:star: adição da imagem do teclado em 'controles'
</commit_message>
<xml_diff>
--- a/GDD Coffee Rush.docx
+++ b/GDD Coffee Rush.docx
@@ -96,8 +96,17 @@
           <w:i/>
           <w:iCs/>
         </w:rPr>
-        <w:t>Puzzle Platformer</w:t>
-      </w:r>
+        <w:t xml:space="preserve">Puzzle </w:t>
+      </w:r>
+      <w:proofErr w:type="spellStart"/>
+      <w:r>
+        <w:rPr>
+          <w:i/>
+          <w:iCs/>
+        </w:rPr>
+        <w:t>Platformer</w:t>
+      </w:r>
+      <w:proofErr w:type="spellEnd"/>
       <w:r>
         <w:t>, que envolve a utilização de habilidades especiais conferidas ao jogador</w:t>
       </w:r>
@@ -328,7 +337,69 @@
         <w:t>O jogo será desenvolvido para gameplay em PC. Com isso em mente, abaixo segue um mapeamento dos controles do jogo, utilizando apenas o teclado.</w:t>
       </w:r>
     </w:p>
-    <w:p/>
+    <w:p>
+      <w:r>
+        <w:rPr>
+          <w:noProof/>
+        </w:rPr>
+        <w:drawing>
+          <wp:inline distT="0" distB="0" distL="0" distR="0" wp14:anchorId="705A6B9B" wp14:editId="17C95FDB">
+            <wp:extent cx="5400040" cy="2183765"/>
+            <wp:effectExtent l="0" t="0" r="0" b="6985"/>
+            <wp:docPr id="2" name="Imagem 2" descr="Teclado e mouse de computador visto de perto&#10;&#10;Descrição gerada automaticamente"/>
+            <wp:cNvGraphicFramePr>
+              <a:graphicFrameLocks xmlns:a="http://schemas.openxmlformats.org/drawingml/2006/main" noChangeAspect="1"/>
+            </wp:cNvGraphicFramePr>
+            <a:graphic xmlns:a="http://schemas.openxmlformats.org/drawingml/2006/main">
+              <a:graphicData uri="http://schemas.openxmlformats.org/drawingml/2006/picture">
+                <pic:pic xmlns:pic="http://schemas.openxmlformats.org/drawingml/2006/picture">
+                  <pic:nvPicPr>
+                    <pic:cNvPr id="2" name="Imagem 2" descr="Teclado e mouse de computador visto de perto&#10;&#10;Descrição gerada automaticamente"/>
+                    <pic:cNvPicPr/>
+                  </pic:nvPicPr>
+                  <pic:blipFill>
+                    <a:blip r:embed="rId10" cstate="print">
+                      <a:extLst>
+                        <a:ext uri="{28A0092B-C50C-407E-A947-70E740481C1C}">
+                          <a14:useLocalDpi xmlns:a14="http://schemas.microsoft.com/office/drawing/2010/main" val="0"/>
+                        </a:ext>
+                      </a:extLst>
+                    </a:blip>
+                    <a:stretch>
+                      <a:fillRect/>
+                    </a:stretch>
+                  </pic:blipFill>
+                  <pic:spPr>
+                    <a:xfrm>
+                      <a:off x="0" y="0"/>
+                      <a:ext cx="5400040" cy="2183765"/>
+                    </a:xfrm>
+                    <a:prstGeom prst="rect">
+                      <a:avLst/>
+                    </a:prstGeom>
+                  </pic:spPr>
+                </pic:pic>
+              </a:graphicData>
+            </a:graphic>
+          </wp:inline>
+        </w:drawing>
+      </w:r>
+    </w:p>
+    <w:p>
+      <w:r>
+        <w:t>A: Mover para a esquerda</w:t>
+      </w:r>
+    </w:p>
+    <w:p>
+      <w:r>
+        <w:t>D: Mover para a direita</w:t>
+      </w:r>
+    </w:p>
+    <w:p>
+      <w:r>
+        <w:t>Barra de espaço: pular</w:t>
+      </w:r>
+    </w:p>
     <w:p>
       <w:pPr>
         <w:pStyle w:val="Ttulo2"/>

</xml_diff>

<commit_message>
:star2: finailzação da arte 2D + Tópico GDD
</commit_message>
<xml_diff>
--- a/GDD Coffee Rush.docx
+++ b/GDD Coffee Rush.docx
@@ -5,25 +5,66 @@
     <w:p>
       <w:pPr>
         <w:pStyle w:val="Ttulo"/>
-      </w:pPr>
-      <w:r>
+        <w:rPr>
+          <w:rFonts w:ascii="Braton Composer" w:hAnsi="Braton Composer"/>
+          <w:color w:val="8E3200"/>
+        </w:rPr>
+      </w:pPr>
+      <w:r>
+        <w:rPr>
+          <w:rFonts w:ascii="Braton Composer" w:hAnsi="Braton Composer"/>
+          <w:color w:val="8E3200"/>
+          <w:sz w:val="72"/>
+          <w:szCs w:val="72"/>
+        </w:rPr>
         <w:t>Coffee Rush</w:t>
       </w:r>
     </w:p>
     <w:p>
       <w:pPr>
         <w:pStyle w:val="Subttulo"/>
-      </w:pPr>
-      <w:r>
+        <w:rPr>
+          <w:rFonts w:ascii="Coffee with Sugar" w:hAnsi="Coffee with Sugar"/>
+          <w:color w:val="A64B2A"/>
+          <w:sz w:val="28"/>
+          <w:szCs w:val="28"/>
+        </w:rPr>
+      </w:pPr>
+      <w:r>
+        <w:rPr>
+          <w:rFonts w:ascii="Coffee with Sugar" w:hAnsi="Coffee with Sugar"/>
+          <w:color w:val="A64B2A"/>
+          <w:sz w:val="28"/>
+          <w:szCs w:val="28"/>
+        </w:rPr>
         <w:t>Busque todos os cafés!</w:t>
       </w:r>
     </w:p>
-    <w:p/>
+    <w:p>
+      <w:pPr>
+        <w:rPr>
+          <w:sz w:val="28"/>
+          <w:szCs w:val="28"/>
+        </w:rPr>
+      </w:pPr>
+    </w:p>
     <w:p>
       <w:pPr>
         <w:pStyle w:val="Ttulo2"/>
-      </w:pPr>
-      <w:r>
+        <w:rPr>
+          <w:rFonts w:ascii="Coffee with Sugar" w:hAnsi="Coffee with Sugar"/>
+          <w:color w:val="A64B2A"/>
+          <w:sz w:val="36"/>
+          <w:szCs w:val="36"/>
+        </w:rPr>
+      </w:pPr>
+      <w:r>
+        <w:rPr>
+          <w:rFonts w:ascii="Coffee with Sugar" w:hAnsi="Coffee with Sugar"/>
+          <w:color w:val="A64B2A"/>
+          <w:sz w:val="36"/>
+          <w:szCs w:val="36"/>
+        </w:rPr>
         <w:t>Identidade do jogo</w:t>
       </w:r>
     </w:p>
@@ -31,6 +72,64 @@
       <w:r>
         <w:t xml:space="preserve">Em </w:t>
       </w:r>
+      <w:r>
+        <w:rPr>
+          <w:rFonts w:ascii="Braton Composer" w:hAnsi="Braton Composer"/>
+          <w:color w:val="8E3200"/>
+        </w:rPr>
+        <w:t>Coffee Rush</w:t>
+      </w:r>
+      <w:r>
+        <w:t>, você controle</w:t>
+      </w:r>
+      <w:r>
+        <w:rPr>
+          <w:i/>
+          <w:iCs/>
+        </w:rPr>
+        <w:t xml:space="preserve"> Machiatto</w:t>
+      </w:r>
+      <w:r>
+        <w:t>, um jovem de uma família de amantes de café que tem com</w:t>
+      </w:r>
+      <w:r>
+        <w:t>o</w:t>
+      </w:r>
+      <w:r>
+        <w:t xml:space="preserve"> objetivo principal buscar um capuccino para sua mãe. Durante o caminho, </w:t>
+      </w:r>
+      <w:r>
+        <w:rPr>
+          <w:i/>
+          <w:iCs/>
+        </w:rPr>
+        <w:t>Machiatto</w:t>
+      </w:r>
+      <w:r>
+        <w:t xml:space="preserve"> encontra obstáculos e desafios que podem ser superados por meio de suas habilidades especiais.</w:t>
+      </w:r>
+    </w:p>
+    <w:p>
+      <w:pPr>
+        <w:pStyle w:val="Ttulo2"/>
+        <w:rPr>
+          <w:rFonts w:ascii="Coffee with Sugar" w:hAnsi="Coffee with Sugar"/>
+          <w:color w:val="A64B2A"/>
+          <w:sz w:val="36"/>
+          <w:szCs w:val="36"/>
+        </w:rPr>
+      </w:pPr>
+      <w:r>
+        <w:rPr>
+          <w:rFonts w:ascii="Coffee with Sugar" w:hAnsi="Coffee with Sugar"/>
+          <w:color w:val="A64B2A"/>
+          <w:sz w:val="36"/>
+          <w:szCs w:val="36"/>
+        </w:rPr>
+        <w:t>Descrição da mecânica</w:t>
+      </w:r>
+    </w:p>
+    <w:p>
       <w:r>
         <w:rPr>
           <w:b/>
@@ -41,23 +140,20 @@
         <w:t>Coffee Rush</w:t>
       </w:r>
       <w:r>
-        <w:t>, você controle</w:t>
+        <w:t xml:space="preserve"> é um jogo do gênero </w:t>
       </w:r>
       <w:r>
         <w:rPr>
           <w:i/>
           <w:iCs/>
         </w:rPr>
-        <w:t xml:space="preserve"> Machiatto</w:t>
-      </w:r>
-      <w:r>
-        <w:t>, um jovem de uma família de amantes de café que tem com</w:t>
-      </w:r>
-      <w:r>
-        <w:t>o</w:t>
-      </w:r>
-      <w:r>
-        <w:t xml:space="preserve"> objetivo principal buscar um capuccino para sua mãe. Durante o caminho, </w:t>
+        <w:t>Puzzle Platformer</w:t>
+      </w:r>
+      <w:r>
+        <w:t>, que envolve a utilização de habilidades especiais conferidas ao jogador</w:t>
+      </w:r>
+      <w:r>
+        <w:t xml:space="preserve"> para a solução de desafios propostos em cada fase. O jogo contará com alguns inimigos que servirão como obstáculos para o personagem </w:t>
       </w:r>
       <w:r>
         <w:rPr>
@@ -67,102 +163,231 @@
         <w:t>Machiatto</w:t>
       </w:r>
       <w:r>
-        <w:t xml:space="preserve"> encontra obstáculos e desafios que podem ser superados por meio de suas habilidades especiais.</w:t>
+        <w:t>.</w:t>
+      </w:r>
+    </w:p>
+    <w:p>
+      <w:pPr>
+        <w:pStyle w:val="Ttulo3"/>
+        <w:rPr>
+          <w:rFonts w:ascii="Coffee with Sugar" w:hAnsi="Coffee with Sugar"/>
+          <w:b w:val="0"/>
+          <w:bCs/>
+          <w:color w:val="D7A86E"/>
+          <w:sz w:val="28"/>
+          <w:szCs w:val="28"/>
+        </w:rPr>
+      </w:pPr>
+      <w:r>
+        <w:rPr>
+          <w:rFonts w:ascii="Coffee with Sugar" w:hAnsi="Coffee with Sugar"/>
+          <w:b w:val="0"/>
+          <w:bCs/>
+          <w:color w:val="D7A86E"/>
+          <w:sz w:val="28"/>
+          <w:szCs w:val="28"/>
+        </w:rPr>
+        <w:t>Principais mecânicas</w:t>
+      </w:r>
+    </w:p>
+    <w:p>
+      <w:r>
+        <w:t>Andar, pul</w:t>
+      </w:r>
+      <w:r>
+        <w:t>o (simples e duplo)</w:t>
       </w:r>
     </w:p>
     <w:p>
       <w:pPr>
         <w:pStyle w:val="Ttulo2"/>
-      </w:pPr>
-      <w:r>
-        <w:t>Descrição da mecânica</w:t>
-      </w:r>
-    </w:p>
-    <w:p>
-      <w:r>
-        <w:rPr>
-          <w:b/>
-          <w:bCs/>
+        <w:rPr>
+          <w:rFonts w:ascii="Coffee with Sugar" w:hAnsi="Coffee with Sugar"/>
+          <w:color w:val="A64B2A"/>
+          <w:sz w:val="36"/>
+          <w:szCs w:val="36"/>
+        </w:rPr>
+      </w:pPr>
+      <w:r>
+        <w:rPr>
+          <w:rFonts w:ascii="Coffee with Sugar" w:hAnsi="Coffee with Sugar"/>
+          <w:color w:val="A64B2A"/>
+          <w:sz w:val="36"/>
+          <w:szCs w:val="36"/>
+        </w:rPr>
+        <w:t>Arte</w:t>
+      </w:r>
+    </w:p>
+    <w:p>
+      <w:r>
+        <w:t>A arte foi produzida completamente por mim</w:t>
+      </w:r>
+      <w:r>
+        <w:t xml:space="preserve"> utilizando o software </w:t>
+      </w:r>
+      <w:r>
+        <w:rPr>
           <w:i/>
           <w:iCs/>
         </w:rPr>
-        <w:t>Coffee Rush</w:t>
-      </w:r>
-      <w:r>
-        <w:t xml:space="preserve"> é um jogo do gênero </w:t>
-      </w:r>
-      <w:r>
-        <w:rPr>
-          <w:i/>
-          <w:iCs/>
-        </w:rPr>
-        <w:t xml:space="preserve">Puzzle </w:t>
-      </w:r>
-      <w:proofErr w:type="spellStart"/>
-      <w:r>
-        <w:rPr>
-          <w:i/>
-          <w:iCs/>
-        </w:rPr>
-        <w:t>Platformer</w:t>
-      </w:r>
-      <w:proofErr w:type="spellEnd"/>
-      <w:r>
-        <w:t>, que envolve a utilização de habilidades especiais conferidas ao jogador</w:t>
-      </w:r>
-      <w:r>
-        <w:t xml:space="preserve"> para a solução de desafios propostos em cada fase. O jogo contará com alguns inimigos que servirão como obstáculos para o personagem </w:t>
-      </w:r>
-      <w:r>
-        <w:rPr>
-          <w:i/>
-          <w:iCs/>
-        </w:rPr>
-        <w:t>Machiatto</w:t>
-      </w:r>
-      <w:r>
+        <w:t>Aseprite</w:t>
+      </w:r>
+      <w:r>
+        <w:t>, para que fosse alinhada com o jogo.</w:t>
+      </w:r>
+    </w:p>
+    <w:p>
+      <w:r>
+        <w:drawing>
+          <wp:inline distT="0" distB="0" distL="0" distR="0" wp14:anchorId="06AC187E" wp14:editId="5189D65A">
+            <wp:extent cx="5400040" cy="3261360"/>
+            <wp:effectExtent l="0" t="0" r="0" b="0"/>
+            <wp:docPr id="3" name="Imagem 3" descr="Uma imagem contendo Diagrama&#10;&#10;Descrição gerada automaticamente"/>
+            <wp:cNvGraphicFramePr>
+              <a:graphicFrameLocks xmlns:a="http://schemas.openxmlformats.org/drawingml/2006/main" noChangeAspect="1"/>
+            </wp:cNvGraphicFramePr>
+            <a:graphic xmlns:a="http://schemas.openxmlformats.org/drawingml/2006/main">
+              <a:graphicData uri="http://schemas.openxmlformats.org/drawingml/2006/picture">
+                <pic:pic xmlns:pic="http://schemas.openxmlformats.org/drawingml/2006/picture">
+                  <pic:nvPicPr>
+                    <pic:cNvPr id="3" name="Imagem 3" descr="Uma imagem contendo Diagrama&#10;&#10;Descrição gerada automaticamente"/>
+                    <pic:cNvPicPr/>
+                  </pic:nvPicPr>
+                  <pic:blipFill>
+                    <a:blip r:embed="rId5"/>
+                    <a:stretch>
+                      <a:fillRect/>
+                    </a:stretch>
+                  </pic:blipFill>
+                  <pic:spPr>
+                    <a:xfrm>
+                      <a:off x="0" y="0"/>
+                      <a:ext cx="5400040" cy="3261360"/>
+                    </a:xfrm>
+                    <a:prstGeom prst="rect">
+                      <a:avLst/>
+                    </a:prstGeom>
+                  </pic:spPr>
+                </pic:pic>
+              </a:graphicData>
+            </a:graphic>
+          </wp:inline>
+        </w:drawing>
+      </w:r>
+    </w:p>
+    <w:p>
+      <w:pPr>
+        <w:rPr>
+          <w:sz w:val="20"/>
+          <w:szCs w:val="20"/>
+        </w:rPr>
+      </w:pPr>
+      <w:r>
+        <w:rPr>
+          <w:sz w:val="20"/>
+          <w:szCs w:val="20"/>
+        </w:rPr>
+        <w:t>Ambiente Pixel Art 2D feito por mim.</w:t>
+      </w:r>
+    </w:p>
+    <w:p>
+      <w:pPr>
+        <w:rPr>
+          <w:sz w:val="20"/>
+          <w:szCs w:val="20"/>
+        </w:rPr>
+      </w:pPr>
+      <w:r>
+        <w:rPr>
+          <w:sz w:val="20"/>
+          <w:szCs w:val="20"/>
+        </w:rPr>
+        <w:lastRenderedPageBreak/>
+        <w:drawing>
+          <wp:inline distT="0" distB="0" distL="0" distR="0" wp14:anchorId="071579E7" wp14:editId="6A2BF6A1">
+            <wp:extent cx="5400040" cy="2419350"/>
+            <wp:effectExtent l="0" t="0" r="0" b="0"/>
+            <wp:docPr id="4" name="Imagem 4" descr="Forma&#10;&#10;Descrição gerada automaticamente"/>
+            <wp:cNvGraphicFramePr>
+              <a:graphicFrameLocks xmlns:a="http://schemas.openxmlformats.org/drawingml/2006/main" noChangeAspect="1"/>
+            </wp:cNvGraphicFramePr>
+            <a:graphic xmlns:a="http://schemas.openxmlformats.org/drawingml/2006/main">
+              <a:graphicData uri="http://schemas.openxmlformats.org/drawingml/2006/picture">
+                <pic:pic xmlns:pic="http://schemas.openxmlformats.org/drawingml/2006/picture">
+                  <pic:nvPicPr>
+                    <pic:cNvPr id="4" name="Imagem 4" descr="Forma&#10;&#10;Descrição gerada automaticamente"/>
+                    <pic:cNvPicPr/>
+                  </pic:nvPicPr>
+                  <pic:blipFill>
+                    <a:blip r:embed="rId6"/>
+                    <a:stretch>
+                      <a:fillRect/>
+                    </a:stretch>
+                  </pic:blipFill>
+                  <pic:spPr>
+                    <a:xfrm>
+                      <a:off x="0" y="0"/>
+                      <a:ext cx="5400040" cy="2419350"/>
+                    </a:xfrm>
+                    <a:prstGeom prst="rect">
+                      <a:avLst/>
+                    </a:prstGeom>
+                  </pic:spPr>
+                </pic:pic>
+              </a:graphicData>
+            </a:graphic>
+          </wp:inline>
+        </w:drawing>
+      </w:r>
+    </w:p>
+    <w:p>
+      <w:pPr>
+        <w:rPr>
+          <w:sz w:val="20"/>
+          <w:szCs w:val="20"/>
+        </w:rPr>
+      </w:pPr>
+      <w:r>
+        <w:rPr>
+          <w:sz w:val="20"/>
+          <w:szCs w:val="20"/>
+        </w:rPr>
+        <w:t>Tileset Pixel Art feito por mim</w:t>
+      </w:r>
+      <w:r>
+        <w:rPr>
+          <w:sz w:val="20"/>
+          <w:szCs w:val="20"/>
+        </w:rPr>
         <w:t>.</w:t>
       </w:r>
     </w:p>
     <w:p>
       <w:pPr>
         <w:pStyle w:val="Ttulo3"/>
-      </w:pPr>
-      <w:r>
-        <w:t>Principais mecânicas</w:t>
-      </w:r>
-    </w:p>
-    <w:p>
-      <w:r>
-        <w:t>Andar, pul</w:t>
-      </w:r>
-      <w:r>
-        <w:t>o (simples e duplo)</w:t>
-      </w:r>
-    </w:p>
-    <w:p>
-      <w:pPr>
-        <w:pStyle w:val="Ttulo2"/>
-      </w:pPr>
-      <w:r>
-        <w:t>Arte</w:t>
-      </w:r>
-    </w:p>
-    <w:p>
-      <w:r>
-        <w:t>A arte foi produzida completamente por mim, para que fosse alinhada com o jogo.</w:t>
-      </w:r>
-    </w:p>
-    <w:p>
-      <w:pPr>
-        <w:pStyle w:val="Ttulo3"/>
-      </w:pPr>
-      <w:r>
+        <w:rPr>
+          <w:rFonts w:ascii="Coffee with Sugar" w:hAnsi="Coffee with Sugar"/>
+          <w:b w:val="0"/>
+          <w:bCs/>
+          <w:color w:val="D7A86E"/>
+          <w:sz w:val="32"/>
+          <w:szCs w:val="32"/>
+        </w:rPr>
+      </w:pPr>
+      <w:r>
+        <w:rPr>
+          <w:rFonts w:ascii="Coffee with Sugar" w:hAnsi="Coffee with Sugar"/>
+          <w:b w:val="0"/>
+          <w:bCs/>
+          <w:color w:val="D7A86E"/>
+          <w:sz w:val="32"/>
+          <w:szCs w:val="32"/>
+        </w:rPr>
         <w:t>Referências de artes</w:t>
       </w:r>
     </w:p>
     <w:p>
-      <w:hyperlink r:id="rId5" w:history="1">
+      <w:hyperlink r:id="rId7" w:history="1">
         <w:r>
           <w:rPr>
             <w:rStyle w:val="Hyperlink"/>
@@ -172,7 +397,7 @@
       </w:hyperlink>
     </w:p>
     <w:p>
-      <w:hyperlink r:id="rId6" w:history="1">
+      <w:hyperlink r:id="rId8" w:history="1">
         <w:r>
           <w:rPr>
             <w:rStyle w:val="Hyperlink"/>
@@ -182,7 +407,7 @@
       </w:hyperlink>
     </w:p>
     <w:p>
-      <w:hyperlink r:id="rId7" w:history="1">
+      <w:hyperlink r:id="rId9" w:history="1">
         <w:r>
           <w:rPr>
             <w:rStyle w:val="Hyperlink"/>
@@ -194,9 +419,30 @@
     <w:p>
       <w:pPr>
         <w:pStyle w:val="Ttulo2"/>
-      </w:pPr>
-      <w:r>
+        <w:rPr>
+          <w:rFonts w:ascii="Coffee with Sugar" w:hAnsi="Coffee with Sugar"/>
+          <w:color w:val="A64B2A"/>
+          <w:sz w:val="36"/>
+          <w:szCs w:val="36"/>
+        </w:rPr>
+      </w:pPr>
+      <w:r>
+        <w:rPr>
+          <w:rFonts w:ascii="Coffee with Sugar" w:hAnsi="Coffee with Sugar"/>
+          <w:color w:val="A64B2A"/>
+          <w:sz w:val="36"/>
+          <w:szCs w:val="36"/>
+        </w:rPr>
         <w:t>Trilha sonora</w:t>
+      </w:r>
+      <w:r>
+        <w:rPr>
+          <w:rFonts w:ascii="Coffee with Sugar" w:hAnsi="Coffee with Sugar"/>
+          <w:color w:val="A64B2A"/>
+          <w:sz w:val="36"/>
+          <w:szCs w:val="36"/>
+        </w:rPr>
+        <w:t xml:space="preserve"> / Sons</w:t>
       </w:r>
     </w:p>
     <w:p>
@@ -217,7 +463,7 @@
       </w:r>
     </w:p>
     <w:p>
-      <w:hyperlink r:id="rId8" w:history="1">
+      <w:hyperlink r:id="rId10" w:history="1">
         <w:r>
           <w:rPr>
             <w:rStyle w:val="Hyperlink"/>
@@ -229,8 +475,20 @@
     <w:p>
       <w:pPr>
         <w:pStyle w:val="Ttulo2"/>
-      </w:pPr>
-      <w:r>
+        <w:rPr>
+          <w:rFonts w:ascii="Coffee with Sugar" w:hAnsi="Coffee with Sugar"/>
+          <w:color w:val="A64B2A"/>
+          <w:sz w:val="36"/>
+          <w:szCs w:val="36"/>
+        </w:rPr>
+      </w:pPr>
+      <w:r>
+        <w:rPr>
+          <w:rFonts w:ascii="Coffee with Sugar" w:hAnsi="Coffee with Sugar"/>
+          <w:color w:val="A64B2A"/>
+          <w:sz w:val="36"/>
+          <w:szCs w:val="36"/>
+        </w:rPr>
         <w:t>Interface</w:t>
       </w:r>
     </w:p>
@@ -267,8 +525,24 @@
     <w:p>
       <w:pPr>
         <w:pStyle w:val="Ttulo3"/>
-      </w:pPr>
-      <w:r>
+        <w:rPr>
+          <w:rFonts w:ascii="Coffee with Sugar" w:hAnsi="Coffee with Sugar"/>
+          <w:b w:val="0"/>
+          <w:bCs/>
+          <w:color w:val="A64B2A"/>
+          <w:sz w:val="32"/>
+          <w:szCs w:val="32"/>
+        </w:rPr>
+      </w:pPr>
+      <w:r>
+        <w:rPr>
+          <w:rFonts w:ascii="Coffee with Sugar" w:hAnsi="Coffee with Sugar"/>
+          <w:b w:val="0"/>
+          <w:bCs/>
+          <w:color w:val="A64B2A"/>
+          <w:sz w:val="32"/>
+          <w:szCs w:val="32"/>
+        </w:rPr>
         <w:lastRenderedPageBreak/>
         <w:t>Referências de interface</w:t>
       </w:r>
@@ -297,7 +571,7 @@
                     <pic:cNvPicPr/>
                   </pic:nvPicPr>
                   <pic:blipFill>
-                    <a:blip r:embed="rId9">
+                    <a:blip r:embed="rId11">
                       <a:extLst>
                         <a:ext uri="{28A0092B-C50C-407E-A947-70E740481C1C}">
                           <a14:useLocalDpi xmlns:a14="http://schemas.microsoft.com/office/drawing/2010/main" val="0"/>
@@ -327,8 +601,20 @@
     <w:p>
       <w:pPr>
         <w:pStyle w:val="Ttulo2"/>
-      </w:pPr>
-      <w:r>
+        <w:rPr>
+          <w:rFonts w:ascii="Coffee with Sugar" w:hAnsi="Coffee with Sugar"/>
+          <w:color w:val="A64B2A"/>
+          <w:sz w:val="36"/>
+          <w:szCs w:val="36"/>
+        </w:rPr>
+      </w:pPr>
+      <w:r>
+        <w:rPr>
+          <w:rFonts w:ascii="Coffee with Sugar" w:hAnsi="Coffee with Sugar"/>
+          <w:color w:val="A64B2A"/>
+          <w:sz w:val="36"/>
+          <w:szCs w:val="36"/>
+        </w:rPr>
         <w:t>Controles</w:t>
       </w:r>
     </w:p>
@@ -358,7 +644,7 @@
                     <pic:cNvPicPr/>
                   </pic:nvPicPr>
                   <pic:blipFill>
-                    <a:blip r:embed="rId10" cstate="print">
+                    <a:blip r:embed="rId12" cstate="print">
                       <a:extLst>
                         <a:ext uri="{28A0092B-C50C-407E-A947-70E740481C1C}">
                           <a14:useLocalDpi xmlns:a14="http://schemas.microsoft.com/office/drawing/2010/main" val="0"/>
@@ -386,25 +672,129 @@
       </w:r>
     </w:p>
     <w:p>
-      <w:r>
-        <w:t>A: Mover para a esquerda</w:t>
-      </w:r>
-    </w:p>
-    <w:p>
-      <w:r>
-        <w:t>D: Mover para a direita</w:t>
-      </w:r>
-    </w:p>
-    <w:p>
-      <w:r>
-        <w:t>Barra de espaço: pular</w:t>
+      <w:pPr>
+        <w:rPr>
+          <w:rFonts w:ascii="Coffee with Sugar" w:hAnsi="Coffee with Sugar"/>
+          <w:sz w:val="28"/>
+          <w:szCs w:val="28"/>
+        </w:rPr>
+      </w:pPr>
+      <w:r>
+        <w:rPr>
+          <w:rFonts w:ascii="Braton Composer" w:hAnsi="Braton Composer"/>
+          <w:sz w:val="28"/>
+          <w:szCs w:val="28"/>
+        </w:rPr>
+        <w:t>a</w:t>
+      </w:r>
+      <w:r>
+        <w:rPr>
+          <w:rFonts w:ascii="Coffee with Sugar" w:hAnsi="Coffee with Sugar"/>
+          <w:sz w:val="28"/>
+          <w:szCs w:val="28"/>
+        </w:rPr>
+        <w:t>: Mover para a esquerda</w:t>
+      </w:r>
+    </w:p>
+    <w:p>
+      <w:pPr>
+        <w:rPr>
+          <w:rFonts w:ascii="Coffee with Sugar" w:hAnsi="Coffee with Sugar"/>
+          <w:sz w:val="28"/>
+          <w:szCs w:val="28"/>
+        </w:rPr>
+      </w:pPr>
+      <w:r>
+        <w:rPr>
+          <w:rFonts w:ascii="Braton Composer" w:hAnsi="Braton Composer"/>
+          <w:sz w:val="28"/>
+          <w:szCs w:val="28"/>
+        </w:rPr>
+        <w:t>d</w:t>
+      </w:r>
+      <w:r>
+        <w:rPr>
+          <w:rFonts w:ascii="Coffee with Sugar" w:hAnsi="Coffee with Sugar"/>
+          <w:sz w:val="28"/>
+          <w:szCs w:val="28"/>
+        </w:rPr>
+        <w:t>: Mover para a direita</w:t>
+      </w:r>
+    </w:p>
+    <w:p>
+      <w:pPr>
+        <w:rPr>
+          <w:rFonts w:ascii="Coffee with Sugar" w:hAnsi="Coffee with Sugar"/>
+          <w:sz w:val="28"/>
+          <w:szCs w:val="28"/>
+        </w:rPr>
+      </w:pPr>
+      <w:r>
+        <w:rPr>
+          <w:rFonts w:ascii="Braton Composer" w:hAnsi="Braton Composer"/>
+          <w:sz w:val="28"/>
+          <w:szCs w:val="28"/>
+        </w:rPr>
+        <w:t xml:space="preserve">Barra de </w:t>
+      </w:r>
+      <w:r>
+        <w:rPr>
+          <w:rFonts w:ascii="Braton Composer" w:hAnsi="Braton Composer"/>
+          <w:sz w:val="28"/>
+          <w:szCs w:val="28"/>
+        </w:rPr>
+        <w:t>E</w:t>
+      </w:r>
+      <w:r>
+        <w:rPr>
+          <w:rFonts w:ascii="Braton Composer" w:hAnsi="Braton Composer"/>
+          <w:sz w:val="28"/>
+          <w:szCs w:val="28"/>
+        </w:rPr>
+        <w:t>spa</w:t>
+      </w:r>
+      <w:r>
+        <w:rPr>
+          <w:rFonts w:ascii="Braton Composer" w:hAnsi="Braton Composer" w:cs="Cambria"/>
+          <w:sz w:val="28"/>
+          <w:szCs w:val="28"/>
+        </w:rPr>
+        <w:t>c</w:t>
+      </w:r>
+      <w:r>
+        <w:rPr>
+          <w:rFonts w:ascii="Braton Composer" w:hAnsi="Braton Composer"/>
+          <w:sz w:val="28"/>
+          <w:szCs w:val="28"/>
+        </w:rPr>
+        <w:t>o</w:t>
+      </w:r>
+      <w:r>
+        <w:rPr>
+          <w:rFonts w:ascii="Coffee with Sugar" w:hAnsi="Coffee with Sugar"/>
+          <w:sz w:val="28"/>
+          <w:szCs w:val="28"/>
+        </w:rPr>
+        <w:t>: pular</w:t>
       </w:r>
     </w:p>
     <w:p>
       <w:pPr>
         <w:pStyle w:val="Ttulo2"/>
-      </w:pPr>
-      <w:r>
+        <w:rPr>
+          <w:rFonts w:ascii="Coffee with Sugar" w:hAnsi="Coffee with Sugar"/>
+          <w:color w:val="A64B2A"/>
+          <w:sz w:val="36"/>
+          <w:szCs w:val="36"/>
+        </w:rPr>
+      </w:pPr>
+      <w:r>
+        <w:rPr>
+          <w:rFonts w:ascii="Coffee with Sugar" w:hAnsi="Coffee with Sugar"/>
+          <w:color w:val="A64B2A"/>
+          <w:sz w:val="36"/>
+          <w:szCs w:val="36"/>
+        </w:rPr>
         <w:t>Dificuldade</w:t>
       </w:r>
     </w:p>
@@ -452,8 +842,21 @@
     <w:p>
       <w:pPr>
         <w:pStyle w:val="Ttulo2"/>
-      </w:pPr>
-      <w:r>
+        <w:rPr>
+          <w:rFonts w:ascii="Coffee with Sugar" w:hAnsi="Coffee with Sugar"/>
+          <w:color w:val="A64B2A"/>
+          <w:sz w:val="36"/>
+          <w:szCs w:val="36"/>
+        </w:rPr>
+      </w:pPr>
+      <w:r>
+        <w:rPr>
+          <w:rFonts w:ascii="Coffee with Sugar" w:hAnsi="Coffee with Sugar"/>
+          <w:color w:val="A64B2A"/>
+          <w:sz w:val="36"/>
+          <w:szCs w:val="36"/>
+        </w:rPr>
+        <w:lastRenderedPageBreak/>
         <w:t>Personagem</w:t>
       </w:r>
     </w:p>
@@ -1116,6 +1519,18 @@
       <w:szCs w:val="24"/>
     </w:rPr>
   </w:style>
+  <w:style w:type="character" w:styleId="HiperlinkVisitado">
+    <w:name w:val="FollowedHyperlink"/>
+    <w:basedOn w:val="Fontepargpadro"/>
+    <w:uiPriority w:val="99"/>
+    <w:semiHidden/>
+    <w:unhideWhenUsed/>
+    <w:rsid w:val="00A4494D"/>
+    <w:rPr>
+      <w:color w:val="954F72" w:themeColor="followedHyperlink"/>
+      <w:u w:val="single"/>
+    </w:rPr>
+  </w:style>
 </w:styles>
 </file>
 

</xml_diff>

<commit_message>
:star2: adiçao do GGD em formato pdf
</commit_message>
<xml_diff>
--- a/GDD Coffee Rush.docx
+++ b/GDD Coffee Rush.docx
@@ -147,8 +147,17 @@
           <w:i/>
           <w:iCs/>
         </w:rPr>
-        <w:t>Puzzle Platformer</w:t>
-      </w:r>
+        <w:t xml:space="preserve">Puzzle </w:t>
+      </w:r>
+      <w:proofErr w:type="spellStart"/>
+      <w:r>
+        <w:rPr>
+          <w:i/>
+          <w:iCs/>
+        </w:rPr>
+        <w:t>Platformer</w:t>
+      </w:r>
+      <w:proofErr w:type="spellEnd"/>
       <w:r>
         <w:t>, que envolve a utilização de habilidades especiais conferidas ao jogador</w:t>
       </w:r>
@@ -197,6 +206,29 @@
       <w:r>
         <w:t>o (simples e duplo)</w:t>
       </w:r>
+      <w:r>
+        <w:t xml:space="preserve">, </w:t>
+      </w:r>
+      <w:r>
+        <w:rPr>
+          <w:i/>
+          <w:iCs/>
+        </w:rPr>
+        <w:t>Coffee Dash</w:t>
+      </w:r>
+      <w:r>
+        <w:t xml:space="preserve"> (Um pico de energia faz </w:t>
+      </w:r>
+      <w:r>
+        <w:rPr>
+          <w:i/>
+          <w:iCs/>
+        </w:rPr>
+        <w:t>Machiatto</w:t>
+      </w:r>
+      <w:r>
+        <w:t xml:space="preserve"> pular para frente com velocidade máxima)</w:t>
+      </w:r>
     </w:p>
     <w:p>
       <w:pPr>
@@ -225,6 +257,7 @@
       <w:r>
         <w:t xml:space="preserve"> utilizando o software </w:t>
       </w:r>
+      <w:proofErr w:type="spellStart"/>
       <w:r>
         <w:rPr>
           <w:i/>
@@ -232,12 +265,16 @@
         </w:rPr>
         <w:t>Aseprite</w:t>
       </w:r>
+      <w:proofErr w:type="spellEnd"/>
       <w:r>
         <w:t>, para que fosse alinhada com o jogo.</w:t>
       </w:r>
     </w:p>
     <w:p>
       <w:r>
+        <w:rPr>
+          <w:noProof/>
+        </w:rPr>
         <w:drawing>
           <wp:inline distT="0" distB="0" distL="0" distR="0" wp14:anchorId="06AC187E" wp14:editId="5189D65A">
             <wp:extent cx="5400040" cy="3261360"/>
@@ -287,18 +324,35 @@
           <w:sz w:val="20"/>
           <w:szCs w:val="20"/>
         </w:rPr>
-        <w:t>Ambiente Pixel Art 2D feito por mim.</w:t>
-      </w:r>
-    </w:p>
-    <w:p>
-      <w:pPr>
+        <w:t xml:space="preserve">Ambiente Pixel </w:t>
+      </w:r>
+      <w:proofErr w:type="spellStart"/>
+      <w:r>
         <w:rPr>
           <w:sz w:val="20"/>
           <w:szCs w:val="20"/>
         </w:rPr>
-      </w:pPr>
-      <w:r>
-        <w:rPr>
+        <w:t>Art</w:t>
+      </w:r>
+      <w:proofErr w:type="spellEnd"/>
+      <w:r>
+        <w:rPr>
+          <w:sz w:val="20"/>
+          <w:szCs w:val="20"/>
+        </w:rPr>
+        <w:t xml:space="preserve"> 2D feito por mim.</w:t>
+      </w:r>
+    </w:p>
+    <w:p>
+      <w:pPr>
+        <w:rPr>
+          <w:sz w:val="20"/>
+          <w:szCs w:val="20"/>
+        </w:rPr>
+      </w:pPr>
+      <w:r>
+        <w:rPr>
+          <w:noProof/>
           <w:sz w:val="20"/>
           <w:szCs w:val="20"/>
         </w:rPr>
@@ -347,12 +401,37 @@
           <w:szCs w:val="20"/>
         </w:rPr>
       </w:pPr>
+      <w:proofErr w:type="spellStart"/>
       <w:r>
         <w:rPr>
           <w:sz w:val="20"/>
           <w:szCs w:val="20"/>
         </w:rPr>
-        <w:t>Tileset Pixel Art feito por mim</w:t>
+        <w:t>Tileset</w:t>
+      </w:r>
+      <w:proofErr w:type="spellEnd"/>
+      <w:r>
+        <w:rPr>
+          <w:sz w:val="20"/>
+          <w:szCs w:val="20"/>
+        </w:rPr>
+        <w:t xml:space="preserve"> Pixel </w:t>
+      </w:r>
+      <w:proofErr w:type="spellStart"/>
+      <w:r>
+        <w:rPr>
+          <w:sz w:val="20"/>
+          <w:szCs w:val="20"/>
+        </w:rPr>
+        <w:t>Art</w:t>
+      </w:r>
+      <w:proofErr w:type="spellEnd"/>
+      <w:r>
+        <w:rPr>
+          <w:sz w:val="20"/>
+          <w:szCs w:val="20"/>
+        </w:rPr>
+        <w:t xml:space="preserve"> feito por mim</w:t>
       </w:r>
       <w:r>
         <w:rPr>
@@ -463,6 +542,11 @@
       </w:r>
     </w:p>
     <w:p>
+      <w:pPr>
+        <w:rPr>
+          <w:rStyle w:val="Hyperlink"/>
+        </w:rPr>
+      </w:pPr>
       <w:hyperlink r:id="rId10" w:history="1">
         <w:r>
           <w:rPr>
@@ -471,6 +555,40 @@
           <w:t>https://www.youtube.com/watch?v=2JsYHpiH2xs</w:t>
         </w:r>
       </w:hyperlink>
+    </w:p>
+    <w:p>
+      <w:pPr>
+        <w:rPr>
+          <w:b/>
+          <w:bCs/>
+        </w:rPr>
+      </w:pPr>
+      <w:r>
+        <w:rPr>
+          <w:rStyle w:val="Hyperlink"/>
+          <w:color w:val="auto"/>
+          <w:u w:val="none"/>
+        </w:rPr>
+        <w:t xml:space="preserve">Com relação ao </w:t>
+      </w:r>
+      <w:r>
+        <w:rPr>
+          <w:rStyle w:val="Hyperlink"/>
+          <w:i/>
+          <w:iCs/>
+          <w:color w:val="auto"/>
+          <w:u w:val="none"/>
+        </w:rPr>
+        <w:t>sound design</w:t>
+      </w:r>
+      <w:r>
+        <w:rPr>
+          <w:rStyle w:val="Hyperlink"/>
+          <w:color w:val="auto"/>
+          <w:u w:val="none"/>
+        </w:rPr>
+        <w:t xml:space="preserve"> do jogo, todos os sons foram retirados do app BFXR.</w:t>
+      </w:r>
     </w:p>
     <w:p>
       <w:pPr>
@@ -737,6 +855,7 @@
         </w:rPr>
         <w:t xml:space="preserve">Barra de </w:t>
       </w:r>
+      <w:proofErr w:type="spellStart"/>
       <w:r>
         <w:rPr>
           <w:rFonts w:ascii="Braton Composer" w:hAnsi="Braton Composer"/>
@@ -769,6 +888,7 @@
         </w:rPr>
         <w:t>o</w:t>
       </w:r>
+      <w:proofErr w:type="spellEnd"/>
       <w:r>
         <w:rPr>
           <w:rFonts w:ascii="Coffee with Sugar" w:hAnsi="Coffee with Sugar"/>

</xml_diff>

<commit_message>
:star2: finalizando o GDD
</commit_message>
<xml_diff>
--- a/GDD Coffee Rush.docx
+++ b/GDD Coffee Rush.docx
@@ -571,6 +571,7 @@
         </w:rPr>
         <w:t xml:space="preserve">Com relação ao </w:t>
       </w:r>
+      <w:proofErr w:type="spellStart"/>
       <w:r>
         <w:rPr>
           <w:rStyle w:val="Hyperlink"/>
@@ -579,7 +580,18 @@
           <w:color w:val="auto"/>
           <w:u w:val="none"/>
         </w:rPr>
-        <w:t>sound design</w:t>
+        <w:t>sound</w:t>
+      </w:r>
+      <w:proofErr w:type="spellEnd"/>
+      <w:r>
+        <w:rPr>
+          <w:rStyle w:val="Hyperlink"/>
+          <w:i/>
+          <w:iCs/>
+          <w:color w:val="auto"/>
+          <w:u w:val="none"/>
+        </w:rPr>
+        <w:t xml:space="preserve"> design</w:t>
       </w:r>
       <w:r>
         <w:rPr>
@@ -1004,6 +1016,228 @@
       <w:r>
         <w:t xml:space="preserve"> pediu a ele que buscasse café para todos na família (Seu pai e irmão também querem café).</w:t>
       </w:r>
+      <w:r>
+        <w:t xml:space="preserve"> Me inspirei no</w:t>
+      </w:r>
+      <w:r>
+        <w:t>s</w:t>
+      </w:r>
+      <w:r>
+        <w:t xml:space="preserve"> personage</w:t>
+      </w:r>
+      <w:r>
+        <w:t xml:space="preserve">ns </w:t>
+      </w:r>
+      <w:proofErr w:type="spellStart"/>
+      <w:r>
+        <w:rPr>
+          <w:i/>
+          <w:iCs/>
+        </w:rPr>
+        <w:t>Cuphead</w:t>
+      </w:r>
+      <w:proofErr w:type="spellEnd"/>
+      <w:r>
+        <w:rPr>
+          <w:i/>
+          <w:iCs/>
+        </w:rPr>
+        <w:t xml:space="preserve"> </w:t>
+      </w:r>
+      <w:r>
+        <w:t xml:space="preserve">e </w:t>
+      </w:r>
+      <w:proofErr w:type="spellStart"/>
+      <w:r>
+        <w:rPr>
+          <w:i/>
+          <w:iCs/>
+        </w:rPr>
+        <w:t>Mugman</w:t>
+      </w:r>
+      <w:proofErr w:type="spellEnd"/>
+      <w:r>
+        <w:rPr>
+          <w:b/>
+          <w:bCs/>
+        </w:rPr>
+        <w:t xml:space="preserve"> </w:t>
+      </w:r>
+      <w:r>
+        <w:t xml:space="preserve">da série de jogos </w:t>
+      </w:r>
+      <w:proofErr w:type="spellStart"/>
+      <w:r>
+        <w:rPr>
+          <w:b/>
+          <w:bCs/>
+          <w:i/>
+          <w:iCs/>
+        </w:rPr>
+        <w:t>Cuphead</w:t>
+      </w:r>
+      <w:proofErr w:type="spellEnd"/>
+      <w:r>
+        <w:rPr>
+          <w:i/>
+          <w:iCs/>
+        </w:rPr>
+        <w:t>.</w:t>
+      </w:r>
+    </w:p>
+    <w:p>
+      <w:pPr>
+        <w:pStyle w:val="Ttulo3"/>
+        <w:rPr>
+          <w:rFonts w:ascii="Coffee with Sugar" w:hAnsi="Coffee with Sugar"/>
+          <w:b w:val="0"/>
+          <w:bCs/>
+          <w:color w:val="A64B2A"/>
+          <w:sz w:val="32"/>
+          <w:szCs w:val="32"/>
+        </w:rPr>
+      </w:pPr>
+      <w:r>
+        <w:rPr>
+          <w:rFonts w:ascii="Coffee with Sugar" w:hAnsi="Coffee with Sugar"/>
+          <w:b w:val="0"/>
+          <w:bCs/>
+          <w:color w:val="A64B2A"/>
+          <w:sz w:val="32"/>
+          <w:szCs w:val="32"/>
+        </w:rPr>
+        <w:t xml:space="preserve">Referências de </w:t>
+      </w:r>
+      <w:r>
+        <w:rPr>
+          <w:rFonts w:ascii="Coffee with Sugar" w:hAnsi="Coffee with Sugar"/>
+          <w:b w:val="0"/>
+          <w:bCs/>
+          <w:color w:val="A64B2A"/>
+          <w:sz w:val="32"/>
+          <w:szCs w:val="32"/>
+        </w:rPr>
+        <w:t>personagens</w:t>
+      </w:r>
+    </w:p>
+    <w:p>
+      <w:r>
+        <w:rPr>
+          <w:noProof/>
+        </w:rPr>
+        <w:drawing>
+          <wp:inline distT="0" distB="0" distL="0" distR="0" wp14:anchorId="7C57F2DA" wp14:editId="4D628575">
+            <wp:extent cx="2139334" cy="4067175"/>
+            <wp:effectExtent l="0" t="0" r="0" b="0"/>
+            <wp:docPr id="5" name="Imagem 5"/>
+            <wp:cNvGraphicFramePr>
+              <a:graphicFrameLocks xmlns:a="http://schemas.openxmlformats.org/drawingml/2006/main" noChangeAspect="1"/>
+            </wp:cNvGraphicFramePr>
+            <a:graphic xmlns:a="http://schemas.openxmlformats.org/drawingml/2006/main">
+              <a:graphicData uri="http://schemas.openxmlformats.org/drawingml/2006/picture">
+                <pic:pic xmlns:pic="http://schemas.openxmlformats.org/drawingml/2006/picture">
+                  <pic:nvPicPr>
+                    <pic:cNvPr id="0" name="Picture 1"/>
+                    <pic:cNvPicPr>
+                      <a:picLocks noChangeAspect="1" noChangeArrowheads="1"/>
+                    </pic:cNvPicPr>
+                  </pic:nvPicPr>
+                  <pic:blipFill>
+                    <a:blip r:embed="rId13">
+                      <a:extLst>
+                        <a:ext uri="{28A0092B-C50C-407E-A947-70E740481C1C}">
+                          <a14:useLocalDpi xmlns:a14="http://schemas.microsoft.com/office/drawing/2010/main" val="0"/>
+                        </a:ext>
+                      </a:extLst>
+                    </a:blip>
+                    <a:srcRect/>
+                    <a:stretch>
+                      <a:fillRect/>
+                    </a:stretch>
+                  </pic:blipFill>
+                  <pic:spPr bwMode="auto">
+                    <a:xfrm>
+                      <a:off x="0" y="0"/>
+                      <a:ext cx="2146082" cy="4080004"/>
+                    </a:xfrm>
+                    <a:prstGeom prst="rect">
+                      <a:avLst/>
+                    </a:prstGeom>
+                    <a:noFill/>
+                    <a:ln>
+                      <a:noFill/>
+                    </a:ln>
+                  </pic:spPr>
+                </pic:pic>
+              </a:graphicData>
+            </a:graphic>
+          </wp:inline>
+        </w:drawing>
+      </w:r>
+      <w:r>
+        <w:t xml:space="preserve"> </w:t>
+      </w:r>
+      <w:r>
+        <w:rPr>
+          <w:noProof/>
+        </w:rPr>
+        <w:drawing>
+          <wp:inline distT="0" distB="0" distL="0" distR="0" wp14:anchorId="514134AC" wp14:editId="7BFF0CCE">
+            <wp:extent cx="2847975" cy="4015763"/>
+            <wp:effectExtent l="0" t="0" r="0" b="0"/>
+            <wp:docPr id="6" name="Imagem 6"/>
+            <wp:cNvGraphicFramePr>
+              <a:graphicFrameLocks xmlns:a="http://schemas.openxmlformats.org/drawingml/2006/main" noChangeAspect="1"/>
+            </wp:cNvGraphicFramePr>
+            <a:graphic xmlns:a="http://schemas.openxmlformats.org/drawingml/2006/main">
+              <a:graphicData uri="http://schemas.openxmlformats.org/drawingml/2006/picture">
+                <pic:pic xmlns:pic="http://schemas.openxmlformats.org/drawingml/2006/picture">
+                  <pic:nvPicPr>
+                    <pic:cNvPr id="0" name="Picture 3"/>
+                    <pic:cNvPicPr>
+                      <a:picLocks noChangeAspect="1" noChangeArrowheads="1"/>
+                    </pic:cNvPicPr>
+                  </pic:nvPicPr>
+                  <pic:blipFill>
+                    <a:blip r:embed="rId14">
+                      <a:extLst>
+                        <a:ext uri="{28A0092B-C50C-407E-A947-70E740481C1C}">
+                          <a14:useLocalDpi xmlns:a14="http://schemas.microsoft.com/office/drawing/2010/main" val="0"/>
+                        </a:ext>
+                      </a:extLst>
+                    </a:blip>
+                    <a:srcRect/>
+                    <a:stretch>
+                      <a:fillRect/>
+                    </a:stretch>
+                  </pic:blipFill>
+                  <pic:spPr bwMode="auto">
+                    <a:xfrm>
+                      <a:off x="0" y="0"/>
+                      <a:ext cx="2848076" cy="4015905"/>
+                    </a:xfrm>
+                    <a:prstGeom prst="rect">
+                      <a:avLst/>
+                    </a:prstGeom>
+                    <a:noFill/>
+                    <a:ln>
+                      <a:noFill/>
+                    </a:ln>
+                  </pic:spPr>
+                </pic:pic>
+              </a:graphicData>
+            </a:graphic>
+          </wp:inline>
+        </w:drawing>
+      </w:r>
+    </w:p>
+    <w:p>
+      <w:pPr>
+        <w:rPr>
+          <w:i/>
+          <w:iCs/>
+        </w:rPr>
+      </w:pPr>
     </w:p>
     <w:sectPr>
       <w:pgSz w:w="11906" w:h="16838"/>

</xml_diff>

<commit_message>
:sparkles: finalizacao do documento e do desafio
</commit_message>
<xml_diff>
--- a/GDD Coffee Rush.docx
+++ b/GDD Coffee Rush.docx
@@ -4,7 +4,7 @@
   <w:body>
     <w:p>
       <w:pPr>
-        <w:pStyle w:val="Ttulo"/>
+        <w:pStyle w:val="Title"/>
         <w:rPr>
           <w:rFonts w:ascii="Braton Composer" w:hAnsi="Braton Composer"/>
           <w:color w:val="8E3200"/>
@@ -22,7 +22,7 @@
     </w:p>
     <w:p>
       <w:pPr>
-        <w:pStyle w:val="Subttulo"/>
+        <w:pStyle w:val="Subtitle"/>
         <w:rPr>
           <w:rFonts w:ascii="Coffee with Sugar" w:hAnsi="Coffee with Sugar"/>
           <w:color w:val="A64B2A"/>
@@ -50,7 +50,7 @@
     </w:p>
     <w:p>
       <w:pPr>
-        <w:pStyle w:val="Ttulo2"/>
+        <w:pStyle w:val="Heading2"/>
         <w:rPr>
           <w:rFonts w:ascii="Coffee with Sugar" w:hAnsi="Coffee with Sugar"/>
           <w:color w:val="A64B2A"/>
@@ -111,7 +111,7 @@
     </w:p>
     <w:p>
       <w:pPr>
-        <w:pStyle w:val="Ttulo2"/>
+        <w:pStyle w:val="Heading2"/>
         <w:rPr>
           <w:rFonts w:ascii="Coffee with Sugar" w:hAnsi="Coffee with Sugar"/>
           <w:color w:val="A64B2A"/>
@@ -177,7 +177,7 @@
     </w:p>
     <w:p>
       <w:pPr>
-        <w:pStyle w:val="Ttulo3"/>
+        <w:pStyle w:val="Heading3"/>
         <w:rPr>
           <w:rFonts w:ascii="Coffee with Sugar" w:hAnsi="Coffee with Sugar"/>
           <w:b w:val="0"/>
@@ -232,7 +232,7 @@
     </w:p>
     <w:p>
       <w:pPr>
-        <w:pStyle w:val="Ttulo2"/>
+        <w:pStyle w:val="Heading2"/>
         <w:rPr>
           <w:rFonts w:ascii="Coffee with Sugar" w:hAnsi="Coffee with Sugar"/>
           <w:color w:val="A64B2A"/>
@@ -247,6 +247,44 @@
           <w:sz w:val="36"/>
           <w:szCs w:val="36"/>
         </w:rPr>
+        <w:t>Características</w:t>
+      </w:r>
+    </w:p>
+    <w:p>
+      <w:r>
+        <w:t xml:space="preserve">A ideia </w:t>
+      </w:r>
+      <w:r>
+        <w:t>é</w:t>
+      </w:r>
+      <w:r>
+        <w:t xml:space="preserve"> que o jogo tenha um clima mais acelerado, com desafios de tempo, para que o jogador possa pensar no processo de como ele pode passar de uma certa fase do jogo no menor tempo possível. Isso foi pensado justamente para alinhar com o tema principal do jogo: Café! Que </w:t>
+      </w:r>
+      <w:r>
+        <w:t>é</w:t>
+      </w:r>
+      <w:r>
+        <w:t xml:space="preserve"> uma bebida que nos deixa bem acelerados no dia a dia.</w:t>
+      </w:r>
+    </w:p>
+    <w:p/>
+    <w:p>
+      <w:pPr>
+        <w:pStyle w:val="Heading2"/>
+        <w:rPr>
+          <w:rFonts w:ascii="Coffee with Sugar" w:hAnsi="Coffee with Sugar"/>
+          <w:color w:val="A64B2A"/>
+          <w:sz w:val="36"/>
+          <w:szCs w:val="36"/>
+        </w:rPr>
+      </w:pPr>
+      <w:r>
+        <w:rPr>
+          <w:rFonts w:ascii="Coffee with Sugar" w:hAnsi="Coffee with Sugar"/>
+          <w:color w:val="A64B2A"/>
+          <w:sz w:val="36"/>
+          <w:szCs w:val="36"/>
+        </w:rPr>
         <w:t>Arte</w:t>
       </w:r>
     </w:p>
@@ -271,13 +309,16 @@
       </w:r>
     </w:p>
     <w:p>
+      <w:pPr>
+        <w:jc w:val="center"/>
+      </w:pPr>
       <w:r>
         <w:rPr>
           <w:noProof/>
         </w:rPr>
         <w:drawing>
-          <wp:inline distT="0" distB="0" distL="0" distR="0" wp14:anchorId="06AC187E" wp14:editId="5189D65A">
-            <wp:extent cx="5400040" cy="3261360"/>
+          <wp:inline distT="0" distB="0" distL="0" distR="0" wp14:anchorId="06AC187E" wp14:editId="7D016D33">
+            <wp:extent cx="3848161" cy="2324100"/>
             <wp:effectExtent l="0" t="0" r="0" b="0"/>
             <wp:docPr id="3" name="Imagem 3" descr="Uma imagem contendo Diagrama&#10;&#10;Descrição gerada automaticamente"/>
             <wp:cNvGraphicFramePr>
@@ -299,7 +340,7 @@
                   <pic:spPr>
                     <a:xfrm>
                       <a:off x="0" y="0"/>
-                      <a:ext cx="5400040" cy="3261360"/>
+                      <a:ext cx="3869690" cy="2337103"/>
                     </a:xfrm>
                     <a:prstGeom prst="rect">
                       <a:avLst/>
@@ -314,6 +355,7 @@
     </w:p>
     <w:p>
       <w:pPr>
+        <w:jc w:val="center"/>
         <w:rPr>
           <w:sz w:val="20"/>
           <w:szCs w:val="20"/>
@@ -345,6 +387,7 @@
     </w:p>
     <w:p>
       <w:pPr>
+        <w:jc w:val="center"/>
         <w:rPr>
           <w:sz w:val="20"/>
           <w:szCs w:val="20"/>
@@ -358,9 +401,9 @@
         </w:rPr>
         <w:lastRenderedPageBreak/>
         <w:drawing>
-          <wp:inline distT="0" distB="0" distL="0" distR="0" wp14:anchorId="071579E7" wp14:editId="6A2BF6A1">
-            <wp:extent cx="5400040" cy="2419350"/>
-            <wp:effectExtent l="0" t="0" r="0" b="0"/>
+          <wp:inline distT="0" distB="0" distL="0" distR="0" wp14:anchorId="071579E7" wp14:editId="4A7951F0">
+            <wp:extent cx="4053574" cy="1816100"/>
+            <wp:effectExtent l="0" t="0" r="4445" b="0"/>
             <wp:docPr id="4" name="Imagem 4" descr="Forma&#10;&#10;Descrição gerada automaticamente"/>
             <wp:cNvGraphicFramePr>
               <a:graphicFrameLocks xmlns:a="http://schemas.openxmlformats.org/drawingml/2006/main" noChangeAspect="1"/>
@@ -381,7 +424,7 @@
                   <pic:spPr>
                     <a:xfrm>
                       <a:off x="0" y="0"/>
-                      <a:ext cx="5400040" cy="2419350"/>
+                      <a:ext cx="4062336" cy="1820025"/>
                     </a:xfrm>
                     <a:prstGeom prst="rect">
                       <a:avLst/>
@@ -396,6 +439,7 @@
     </w:p>
     <w:p>
       <w:pPr>
+        <w:jc w:val="center"/>
         <w:rPr>
           <w:sz w:val="20"/>
           <w:szCs w:val="20"/>
@@ -443,7 +487,7 @@
     </w:p>
     <w:p>
       <w:pPr>
-        <w:pStyle w:val="Ttulo3"/>
+        <w:pStyle w:val="Heading3"/>
         <w:rPr>
           <w:rFonts w:ascii="Coffee with Sugar" w:hAnsi="Coffee with Sugar"/>
           <w:b w:val="0"/>
@@ -497,7 +541,7 @@
     </w:p>
     <w:p>
       <w:pPr>
-        <w:pStyle w:val="Ttulo2"/>
+        <w:pStyle w:val="Heading2"/>
         <w:rPr>
           <w:rFonts w:ascii="Coffee with Sugar" w:hAnsi="Coffee with Sugar"/>
           <w:color w:val="A64B2A"/>
@@ -604,7 +648,7 @@
     </w:p>
     <w:p>
       <w:pPr>
-        <w:pStyle w:val="Ttulo2"/>
+        <w:pStyle w:val="Heading2"/>
         <w:rPr>
           <w:rFonts w:ascii="Coffee with Sugar" w:hAnsi="Coffee with Sugar"/>
           <w:color w:val="A64B2A"/>
@@ -654,7 +698,7 @@
     </w:p>
     <w:p>
       <w:pPr>
-        <w:pStyle w:val="Ttulo3"/>
+        <w:pStyle w:val="Heading3"/>
         <w:rPr>
           <w:rFonts w:ascii="Coffee with Sugar" w:hAnsi="Coffee with Sugar"/>
           <w:b w:val="0"/>
@@ -730,7 +774,7 @@
     </w:p>
     <w:p>
       <w:pPr>
-        <w:pStyle w:val="Ttulo2"/>
+        <w:pStyle w:val="Heading2"/>
         <w:rPr>
           <w:rFonts w:ascii="Coffee with Sugar" w:hAnsi="Coffee with Sugar"/>
           <w:color w:val="A64B2A"/>
@@ -912,7 +956,7 @@
     </w:p>
     <w:p>
       <w:pPr>
-        <w:pStyle w:val="Ttulo2"/>
+        <w:pStyle w:val="Heading2"/>
         <w:rPr>
           <w:rFonts w:ascii="Coffee with Sugar" w:hAnsi="Coffee with Sugar"/>
           <w:color w:val="A64B2A"/>
@@ -973,7 +1017,7 @@
     </w:p>
     <w:p>
       <w:pPr>
-        <w:pStyle w:val="Ttulo2"/>
+        <w:pStyle w:val="Heading2"/>
         <w:rPr>
           <w:rFonts w:ascii="Coffee with Sugar" w:hAnsi="Coffee with Sugar"/>
           <w:color w:val="A64B2A"/>
@@ -1087,7 +1131,7 @@
     </w:p>
     <w:p>
       <w:pPr>
-        <w:pStyle w:val="Ttulo3"/>
+        <w:pStyle w:val="Heading3"/>
         <w:rPr>
           <w:rFonts w:ascii="Coffee with Sugar" w:hAnsi="Coffee with Sugar"/>
           <w:b w:val="0"/>
@@ -1652,11 +1696,11 @@
       <w:jc w:val="both"/>
     </w:pPr>
   </w:style>
-  <w:style w:type="paragraph" w:styleId="Ttulo1">
+  <w:style w:type="paragraph" w:styleId="Heading1">
     <w:name w:val="heading 1"/>
     <w:basedOn w:val="Normal"/>
     <w:next w:val="Normal"/>
-    <w:link w:val="Ttulo1Char"/>
+    <w:link w:val="Heading1Char"/>
     <w:uiPriority w:val="9"/>
     <w:qFormat/>
     <w:rsid w:val="00B25645"/>
@@ -1673,11 +1717,11 @@
       <w:szCs w:val="32"/>
     </w:rPr>
   </w:style>
-  <w:style w:type="paragraph" w:styleId="Ttulo2">
+  <w:style w:type="paragraph" w:styleId="Heading2">
     <w:name w:val="heading 2"/>
     <w:basedOn w:val="Normal"/>
     <w:next w:val="Normal"/>
-    <w:link w:val="Ttulo2Char"/>
+    <w:link w:val="Heading2Char"/>
     <w:uiPriority w:val="9"/>
     <w:unhideWhenUsed/>
     <w:qFormat/>
@@ -1695,11 +1739,11 @@
       <w:szCs w:val="26"/>
     </w:rPr>
   </w:style>
-  <w:style w:type="paragraph" w:styleId="Ttulo3">
+  <w:style w:type="paragraph" w:styleId="Heading3">
     <w:name w:val="heading 3"/>
     <w:basedOn w:val="Normal"/>
     <w:next w:val="Normal"/>
-    <w:link w:val="Ttulo3Char"/>
+    <w:link w:val="Heading3Char"/>
     <w:uiPriority w:val="9"/>
     <w:unhideWhenUsed/>
     <w:qFormat/>
@@ -1717,13 +1761,13 @@
       <w:szCs w:val="24"/>
     </w:rPr>
   </w:style>
-  <w:style w:type="character" w:default="1" w:styleId="Fontepargpadro">
+  <w:style w:type="character" w:default="1" w:styleId="DefaultParagraphFont">
     <w:name w:val="Default Paragraph Font"/>
     <w:uiPriority w:val="1"/>
     <w:semiHidden/>
     <w:unhideWhenUsed/>
   </w:style>
-  <w:style w:type="table" w:default="1" w:styleId="Tabelanormal">
+  <w:style w:type="table" w:default="1" w:styleId="TableNormal">
     <w:name w:val="Normal Table"/>
     <w:uiPriority w:val="99"/>
     <w:semiHidden/>
@@ -1738,17 +1782,17 @@
       </w:tblCellMar>
     </w:tblPr>
   </w:style>
-  <w:style w:type="numbering" w:default="1" w:styleId="Semlista">
+  <w:style w:type="numbering" w:default="1" w:styleId="NoList">
     <w:name w:val="No List"/>
     <w:uiPriority w:val="99"/>
     <w:semiHidden/>
     <w:unhideWhenUsed/>
   </w:style>
-  <w:style w:type="paragraph" w:styleId="Ttulo">
+  <w:style w:type="paragraph" w:styleId="Title">
     <w:name w:val="Title"/>
     <w:basedOn w:val="Normal"/>
     <w:next w:val="Normal"/>
-    <w:link w:val="TtuloChar"/>
+    <w:link w:val="TitleChar"/>
     <w:uiPriority w:val="10"/>
     <w:qFormat/>
     <w:rsid w:val="000175DC"/>
@@ -1765,10 +1809,10 @@
       <w:szCs w:val="56"/>
     </w:rPr>
   </w:style>
-  <w:style w:type="character" w:customStyle="1" w:styleId="TtuloChar">
-    <w:name w:val="Título Char"/>
-    <w:basedOn w:val="Fontepargpadro"/>
-    <w:link w:val="Ttulo"/>
+  <w:style w:type="character" w:customStyle="1" w:styleId="TitleChar">
+    <w:name w:val="Title Char"/>
+    <w:basedOn w:val="DefaultParagraphFont"/>
+    <w:link w:val="Title"/>
     <w:uiPriority w:val="10"/>
     <w:rsid w:val="000175DC"/>
     <w:rPr>
@@ -1779,11 +1823,11 @@
       <w:szCs w:val="56"/>
     </w:rPr>
   </w:style>
-  <w:style w:type="paragraph" w:styleId="Subttulo">
+  <w:style w:type="paragraph" w:styleId="Subtitle">
     <w:name w:val="Subtitle"/>
     <w:basedOn w:val="Normal"/>
     <w:next w:val="Normal"/>
-    <w:link w:val="SubttuloChar"/>
+    <w:link w:val="SubtitleChar"/>
     <w:uiPriority w:val="11"/>
     <w:qFormat/>
     <w:rsid w:val="000175DC"/>
@@ -1799,10 +1843,10 @@
       <w:spacing w:val="15"/>
     </w:rPr>
   </w:style>
-  <w:style w:type="character" w:customStyle="1" w:styleId="SubttuloChar">
-    <w:name w:val="Subtítulo Char"/>
-    <w:basedOn w:val="Fontepargpadro"/>
-    <w:link w:val="Subttulo"/>
+  <w:style w:type="character" w:customStyle="1" w:styleId="SubtitleChar">
+    <w:name w:val="Subtitle Char"/>
+    <w:basedOn w:val="DefaultParagraphFont"/>
+    <w:link w:val="Subtitle"/>
     <w:uiPriority w:val="11"/>
     <w:rsid w:val="000175DC"/>
     <w:rPr>
@@ -1811,10 +1855,10 @@
       <w:spacing w:val="15"/>
     </w:rPr>
   </w:style>
-  <w:style w:type="character" w:customStyle="1" w:styleId="Ttulo1Char">
-    <w:name w:val="Título 1 Char"/>
-    <w:basedOn w:val="Fontepargpadro"/>
-    <w:link w:val="Ttulo1"/>
+  <w:style w:type="character" w:customStyle="1" w:styleId="Heading1Char">
+    <w:name w:val="Heading 1 Char"/>
+    <w:basedOn w:val="DefaultParagraphFont"/>
+    <w:link w:val="Heading1"/>
     <w:uiPriority w:val="9"/>
     <w:rsid w:val="00B25645"/>
     <w:rPr>
@@ -1824,10 +1868,10 @@
       <w:szCs w:val="32"/>
     </w:rPr>
   </w:style>
-  <w:style w:type="character" w:customStyle="1" w:styleId="Ttulo2Char">
-    <w:name w:val="Título 2 Char"/>
-    <w:basedOn w:val="Fontepargpadro"/>
-    <w:link w:val="Ttulo2"/>
+  <w:style w:type="character" w:customStyle="1" w:styleId="Heading2Char">
+    <w:name w:val="Heading 2 Char"/>
+    <w:basedOn w:val="DefaultParagraphFont"/>
+    <w:link w:val="Heading2"/>
     <w:uiPriority w:val="9"/>
     <w:rsid w:val="00CE0624"/>
     <w:rPr>
@@ -1839,7 +1883,7 @@
   </w:style>
   <w:style w:type="character" w:styleId="Hyperlink">
     <w:name w:val="Hyperlink"/>
-    <w:basedOn w:val="Fontepargpadro"/>
+    <w:basedOn w:val="DefaultParagraphFont"/>
     <w:uiPriority w:val="99"/>
     <w:unhideWhenUsed/>
     <w:rsid w:val="00CE0624"/>
@@ -1848,9 +1892,9 @@
       <w:u w:val="single"/>
     </w:rPr>
   </w:style>
-  <w:style w:type="character" w:styleId="MenoPendente">
+  <w:style w:type="character" w:styleId="UnresolvedMention">
     <w:name w:val="Unresolved Mention"/>
-    <w:basedOn w:val="Fontepargpadro"/>
+    <w:basedOn w:val="DefaultParagraphFont"/>
     <w:uiPriority w:val="99"/>
     <w:semiHidden/>
     <w:unhideWhenUsed/>
@@ -1860,10 +1904,10 @@
       <w:shd w:val="clear" w:color="auto" w:fill="E1DFDD"/>
     </w:rPr>
   </w:style>
-  <w:style w:type="character" w:customStyle="1" w:styleId="Ttulo3Char">
-    <w:name w:val="Título 3 Char"/>
-    <w:basedOn w:val="Fontepargpadro"/>
-    <w:link w:val="Ttulo3"/>
+  <w:style w:type="character" w:customStyle="1" w:styleId="Heading3Char">
+    <w:name w:val="Heading 3 Char"/>
+    <w:basedOn w:val="DefaultParagraphFont"/>
+    <w:link w:val="Heading3"/>
     <w:uiPriority w:val="9"/>
     <w:rsid w:val="00E72403"/>
     <w:rPr>
@@ -1873,9 +1917,9 @@
       <w:szCs w:val="24"/>
     </w:rPr>
   </w:style>
-  <w:style w:type="character" w:styleId="HiperlinkVisitado">
+  <w:style w:type="character" w:styleId="FollowedHyperlink">
     <w:name w:val="FollowedHyperlink"/>
-    <w:basedOn w:val="Fontepargpadro"/>
+    <w:basedOn w:val="DefaultParagraphFont"/>
     <w:uiPriority w:val="99"/>
     <w:semiHidden/>
     <w:unhideWhenUsed/>

</xml_diff>